<commit_message>
12 Aralık 2021 Pazar, Python Addicts birkaç soru çalıştım
</commit_message>
<xml_diff>
--- a/Agile-Scrum-Kanban/Agile - Scrum - Kanban.docx
+++ b/Agile-Scrum-Kanban/Agile - Scrum - Kanban.docx
@@ -208,7 +208,7 @@
                     </pic:cNvPicPr>
                   </pic:nvPicPr>
                   <pic:blipFill>
-                    <a:blip r:embed="rId6">
+                    <a:blip r:embed="rId8">
                       <a:extLst>
                         <a:ext uri="{28A0092B-C50C-407E-A947-70E740481C1C}">
                           <a14:useLocalDpi xmlns:a14="http://schemas.microsoft.com/office/drawing/2010/main" val="0"/>
@@ -378,10 +378,10 @@
           <wp:anchor distT="0" distB="0" distL="114300" distR="114300" simplePos="0" relativeHeight="251659264" behindDoc="0" locked="0" layoutInCell="1" allowOverlap="1">
             <wp:simplePos x="0" y="0"/>
             <wp:positionH relativeFrom="column">
-              <wp:posOffset>-4446</wp:posOffset>
+              <wp:posOffset>1329055</wp:posOffset>
             </wp:positionH>
             <wp:positionV relativeFrom="paragraph">
-              <wp:posOffset>3175</wp:posOffset>
+              <wp:posOffset>-6350</wp:posOffset>
             </wp:positionV>
             <wp:extent cx="2390775" cy="2154477"/>
             <wp:effectExtent l="0" t="0" r="0" b="0"/>
@@ -400,7 +400,7 @@
                     </pic:cNvPicPr>
                   </pic:nvPicPr>
                   <pic:blipFill>
-                    <a:blip r:embed="rId7">
+                    <a:blip r:embed="rId9">
                       <a:extLst>
                         <a:ext uri="{28A0092B-C50C-407E-A947-70E740481C1C}">
                           <a14:useLocalDpi xmlns:a14="http://schemas.microsoft.com/office/drawing/2010/main" val="0"/>
@@ -586,7 +586,7 @@
                     </pic:cNvPicPr>
                   </pic:nvPicPr>
                   <pic:blipFill>
-                    <a:blip r:embed="rId8">
+                    <a:blip r:embed="rId10">
                       <a:extLst>
                         <a:ext uri="{28A0092B-C50C-407E-A947-70E740481C1C}">
                           <a14:useLocalDpi xmlns:a14="http://schemas.microsoft.com/office/drawing/2010/main" val="0"/>
@@ -1048,7 +1048,7 @@
                     </pic:cNvPicPr>
                   </pic:nvPicPr>
                   <pic:blipFill>
-                    <a:blip r:embed="rId9">
+                    <a:blip r:embed="rId11">
                       <a:extLst>
                         <a:ext uri="{28A0092B-C50C-407E-A947-70E740481C1C}">
                           <a14:useLocalDpi xmlns:a14="http://schemas.microsoft.com/office/drawing/2010/main" val="0"/>
@@ -1669,7 +1669,15 @@
         <w:rPr>
           <w:sz w:val="24"/>
         </w:rPr>
-        <w:t xml:space="preserve">: There are four values in the manifesto. Individuals and interactions, working </w:t>
+        <w:t>: There are four values in the ma</w:t>
+      </w:r>
+      <w:bookmarkStart w:id="0" w:name="_GoBack"/>
+      <w:bookmarkEnd w:id="0"/>
+      <w:r>
+        <w:rPr>
+          <w:sz w:val="24"/>
+        </w:rPr>
+        <w:t xml:space="preserve">nifesto. Individuals and interactions, working </w:t>
       </w:r>
       <w:proofErr w:type="gramStart"/>
       <w:r>
@@ -1887,7 +1895,7 @@
                     </pic:cNvPicPr>
                   </pic:nvPicPr>
                   <pic:blipFill>
-                    <a:blip r:embed="rId10" cstate="print">
+                    <a:blip r:embed="rId12" cstate="print">
                       <a:extLst>
                         <a:ext uri="{28A0092B-C50C-407E-A947-70E740481C1C}">
                           <a14:useLocalDpi xmlns:a14="http://schemas.microsoft.com/office/drawing/2010/main" val="0"/>
@@ -2837,7 +2845,7 @@
                     </pic:cNvPicPr>
                   </pic:nvPicPr>
                   <pic:blipFill>
-                    <a:blip r:embed="rId11">
+                    <a:blip r:embed="rId13">
                       <a:extLst>
                         <a:ext uri="{28A0092B-C50C-407E-A947-70E740481C1C}">
                           <a14:useLocalDpi xmlns:a14="http://schemas.microsoft.com/office/drawing/2010/main" val="0"/>
@@ -3227,7 +3235,7 @@
                     </pic:cNvPicPr>
                   </pic:nvPicPr>
                   <pic:blipFill>
-                    <a:blip r:embed="rId12">
+                    <a:blip r:embed="rId14">
                       <a:extLst>
                         <a:ext uri="{28A0092B-C50C-407E-A947-70E740481C1C}">
                           <a14:useLocalDpi xmlns:a14="http://schemas.microsoft.com/office/drawing/2010/main" val="0"/>
@@ -3988,7 +3996,7 @@
                     </pic:cNvPicPr>
                   </pic:nvPicPr>
                   <pic:blipFill>
-                    <a:blip r:embed="rId13">
+                    <a:blip r:embed="rId15">
                       <a:extLst>
                         <a:ext uri="{28A0092B-C50C-407E-A947-70E740481C1C}">
                           <a14:useLocalDpi xmlns:a14="http://schemas.microsoft.com/office/drawing/2010/main" val="0"/>
@@ -4429,7 +4437,7 @@
                     </pic:cNvPicPr>
                   </pic:nvPicPr>
                   <pic:blipFill>
-                    <a:blip r:embed="rId14" cstate="print">
+                    <a:blip r:embed="rId16" cstate="print">
                       <a:extLst>
                         <a:ext uri="{28A0092B-C50C-407E-A947-70E740481C1C}">
                           <a14:useLocalDpi xmlns:a14="http://schemas.microsoft.com/office/drawing/2010/main" val="0"/>
@@ -6513,7 +6521,7 @@
                     </pic:cNvPicPr>
                   </pic:nvPicPr>
                   <pic:blipFill>
-                    <a:blip r:embed="rId15">
+                    <a:blip r:embed="rId17">
                       <a:extLst>
                         <a:ext uri="{28A0092B-C50C-407E-A947-70E740481C1C}">
                           <a14:useLocalDpi xmlns:a14="http://schemas.microsoft.com/office/drawing/2010/main" val="0"/>
@@ -6862,7 +6870,7 @@
                     </pic:cNvPicPr>
                   </pic:nvPicPr>
                   <pic:blipFill>
-                    <a:blip r:embed="rId16">
+                    <a:blip r:embed="rId18">
                       <a:extLst>
                         <a:ext uri="{28A0092B-C50C-407E-A947-70E740481C1C}">
                           <a14:useLocalDpi xmlns:a14="http://schemas.microsoft.com/office/drawing/2010/main" val="0"/>
@@ -7215,7 +7223,7 @@
                     </pic:cNvPicPr>
                   </pic:nvPicPr>
                   <pic:blipFill>
-                    <a:blip r:embed="rId17">
+                    <a:blip r:embed="rId19">
                       <a:extLst>
                         <a:ext uri="{28A0092B-C50C-407E-A947-70E740481C1C}">
                           <a14:useLocalDpi xmlns:a14="http://schemas.microsoft.com/office/drawing/2010/main" val="0"/>
@@ -7627,7 +7635,7 @@
                     </pic:cNvPicPr>
                   </pic:nvPicPr>
                   <pic:blipFill>
-                    <a:blip r:embed="rId18" cstate="print">
+                    <a:blip r:embed="rId20" cstate="print">
                       <a:extLst>
                         <a:ext uri="{28A0092B-C50C-407E-A947-70E740481C1C}">
                           <a14:useLocalDpi xmlns:a14="http://schemas.microsoft.com/office/drawing/2010/main" val="0"/>
@@ -8235,7 +8243,7 @@
                     </pic:cNvPicPr>
                   </pic:nvPicPr>
                   <pic:blipFill>
-                    <a:blip r:embed="rId19">
+                    <a:blip r:embed="rId21">
                       <a:extLst>
                         <a:ext uri="{28A0092B-C50C-407E-A947-70E740481C1C}">
                           <a14:useLocalDpi xmlns:a14="http://schemas.microsoft.com/office/drawing/2010/main" val="0"/>
@@ -8640,7 +8648,7 @@
                     </pic:cNvPicPr>
                   </pic:nvPicPr>
                   <pic:blipFill>
-                    <a:blip r:embed="rId20">
+                    <a:blip r:embed="rId22">
                       <a:extLst>
                         <a:ext uri="{28A0092B-C50C-407E-A947-70E740481C1C}">
                           <a14:useLocalDpi xmlns:a14="http://schemas.microsoft.com/office/drawing/2010/main" val="0"/>
@@ -8958,7 +8966,7 @@
                     </pic:cNvPicPr>
                   </pic:nvPicPr>
                   <pic:blipFill>
-                    <a:blip r:embed="rId21">
+                    <a:blip r:embed="rId23">
                       <a:extLst>
                         <a:ext uri="{28A0092B-C50C-407E-A947-70E740481C1C}">
                           <a14:useLocalDpi xmlns:a14="http://schemas.microsoft.com/office/drawing/2010/main" val="0"/>
@@ -9475,7 +9483,7 @@
                     </pic:cNvPicPr>
                   </pic:nvPicPr>
                   <pic:blipFill>
-                    <a:blip r:embed="rId22">
+                    <a:blip r:embed="rId24">
                       <a:extLst>
                         <a:ext uri="{28A0092B-C50C-407E-A947-70E740481C1C}">
                           <a14:useLocalDpi xmlns:a14="http://schemas.microsoft.com/office/drawing/2010/main" val="0"/>
@@ -10016,7 +10024,7 @@
                     </pic:cNvPicPr>
                   </pic:nvPicPr>
                   <pic:blipFill>
-                    <a:blip r:embed="rId23">
+                    <a:blip r:embed="rId25">
                       <a:extLst>
                         <a:ext uri="{28A0092B-C50C-407E-A947-70E740481C1C}">
                           <a14:useLocalDpi xmlns:a14="http://schemas.microsoft.com/office/drawing/2010/main" val="0"/>
@@ -10052,7 +10060,9 @@
       </w:r>
       <w:r>
         <w:rPr>
-          <w:sz w:val="24"/>
+          <w:noProof/>
+          <w:sz w:val="24"/>
+          <w:lang w:eastAsia="tr-TR"/>
         </w:rPr>
         <mc:AlternateContent>
           <mc:Choice Requires="wps">
@@ -10470,7 +10480,7 @@
                     </pic:cNvPicPr>
                   </pic:nvPicPr>
                   <pic:blipFill>
-                    <a:blip r:embed="rId24">
+                    <a:blip r:embed="rId26">
                       <a:extLst>
                         <a:ext uri="{28A0092B-C50C-407E-A947-70E740481C1C}">
                           <a14:useLocalDpi xmlns:a14="http://schemas.microsoft.com/office/drawing/2010/main" val="0"/>
@@ -10720,7 +10730,7 @@
                     </pic:cNvPicPr>
                   </pic:nvPicPr>
                   <pic:blipFill>
-                    <a:blip r:embed="rId25">
+                    <a:blip r:embed="rId27">
                       <a:extLst>
                         <a:ext uri="{28A0092B-C50C-407E-A947-70E740481C1C}">
                           <a14:useLocalDpi xmlns:a14="http://schemas.microsoft.com/office/drawing/2010/main" val="0"/>
@@ -10943,7 +10953,7 @@
                     </pic:cNvPicPr>
                   </pic:nvPicPr>
                   <pic:blipFill>
-                    <a:blip r:embed="rId22">
+                    <a:blip r:embed="rId24">
                       <a:extLst>
                         <a:ext uri="{28A0092B-C50C-407E-A947-70E740481C1C}">
                           <a14:useLocalDpi xmlns:a14="http://schemas.microsoft.com/office/drawing/2010/main" val="0"/>
@@ -11392,7 +11402,7 @@
                     </pic:cNvPicPr>
                   </pic:nvPicPr>
                   <pic:blipFill>
-                    <a:blip r:embed="rId16">
+                    <a:blip r:embed="rId18">
                       <a:extLst>
                         <a:ext uri="{28A0092B-C50C-407E-A947-70E740481C1C}">
                           <a14:useLocalDpi xmlns:a14="http://schemas.microsoft.com/office/drawing/2010/main" val="0"/>
@@ -11808,7 +11818,7 @@
                     </pic:cNvPicPr>
                   </pic:nvPicPr>
                   <pic:blipFill>
-                    <a:blip r:embed="rId26">
+                    <a:blip r:embed="rId28">
                       <a:extLst>
                         <a:ext uri="{28A0092B-C50C-407E-A947-70E740481C1C}">
                           <a14:useLocalDpi xmlns:a14="http://schemas.microsoft.com/office/drawing/2010/main" val="0"/>
@@ -12037,7 +12047,7 @@
                     </pic:cNvPicPr>
                   </pic:nvPicPr>
                   <pic:blipFill>
-                    <a:blip r:embed="rId27">
+                    <a:blip r:embed="rId29">
                       <a:extLst>
                         <a:ext uri="{28A0092B-C50C-407E-A947-70E740481C1C}">
                           <a14:useLocalDpi xmlns:a14="http://schemas.microsoft.com/office/drawing/2010/main" val="0"/>
@@ -12259,8 +12269,6 @@
         </w:rPr>
         <w:t>(disadvantages)</w:t>
       </w:r>
-      <w:bookmarkStart w:id="0" w:name="_GoBack"/>
-      <w:bookmarkEnd w:id="0"/>
       <w:r>
         <w:rPr>
           <w:sz w:val="24"/>
@@ -12603,6 +12611,7 @@
       </w:pPr>
     </w:p>
     <w:sectPr>
+      <w:footerReference w:type="default" r:id="rId30"/>
       <w:pgSz w:w="11906" w:h="16838"/>
       <w:pgMar w:top="1417" w:right="1417" w:bottom="1417" w:left="1417" w:header="708" w:footer="708" w:gutter="0"/>
       <w:cols w:space="708"/>
@@ -12610,6 +12619,107 @@
     </w:sectPr>
   </w:body>
 </w:document>
+</file>
+
+<file path=word/endnotes.xml><?xml version="1.0" encoding="utf-8"?>
+<w:endnotes xmlns:wpc="http://schemas.microsoft.com/office/word/2010/wordprocessingCanvas" xmlns:mc="http://schemas.openxmlformats.org/markup-compatibility/2006" xmlns:o="urn:schemas-microsoft-com:office:office" xmlns:r="http://schemas.openxmlformats.org/officeDocument/2006/relationships" xmlns:m="http://schemas.openxmlformats.org/officeDocument/2006/math" xmlns:v="urn:schemas-microsoft-com:vml" xmlns:wp14="http://schemas.microsoft.com/office/word/2010/wordprocessingDrawing" xmlns:wp="http://schemas.openxmlformats.org/drawingml/2006/wordprocessingDrawing" xmlns:w10="urn:schemas-microsoft-com:office:word" xmlns:w="http://schemas.openxmlformats.org/wordprocessingml/2006/main" xmlns:w14="http://schemas.microsoft.com/office/word/2010/wordml" xmlns:wpg="http://schemas.microsoft.com/office/word/2010/wordprocessingGroup" xmlns:wpi="http://schemas.microsoft.com/office/word/2010/wordprocessingInk" xmlns:wne="http://schemas.microsoft.com/office/word/2006/wordml" xmlns:wps="http://schemas.microsoft.com/office/word/2010/wordprocessingShape" mc:Ignorable="w14 wp14">
+  <w:endnote w:type="separator" w:id="-1">
+    <w:p>
+      <w:pPr>
+        <w:spacing w:after="0" w:line="240" w:lineRule="auto"/>
+      </w:pPr>
+      <w:r>
+        <w:separator/>
+      </w:r>
+    </w:p>
+  </w:endnote>
+  <w:endnote w:type="continuationSeparator" w:id="0">
+    <w:p>
+      <w:pPr>
+        <w:spacing w:after="0" w:line="240" w:lineRule="auto"/>
+      </w:pPr>
+      <w:r>
+        <w:continuationSeparator/>
+      </w:r>
+    </w:p>
+  </w:endnote>
+</w:endnotes>
+</file>
+
+<file path=word/footer1.xml><?xml version="1.0" encoding="utf-8"?>
+<w:ftr xmlns:wpc="http://schemas.microsoft.com/office/word/2010/wordprocessingCanvas" xmlns:mc="http://schemas.openxmlformats.org/markup-compatibility/2006" xmlns:o="urn:schemas-microsoft-com:office:office" xmlns:r="http://schemas.openxmlformats.org/officeDocument/2006/relationships" xmlns:m="http://schemas.openxmlformats.org/officeDocument/2006/math" xmlns:v="urn:schemas-microsoft-com:vml" xmlns:wp14="http://schemas.microsoft.com/office/word/2010/wordprocessingDrawing" xmlns:wp="http://schemas.openxmlformats.org/drawingml/2006/wordprocessingDrawing" xmlns:w10="urn:schemas-microsoft-com:office:word" xmlns:w="http://schemas.openxmlformats.org/wordprocessingml/2006/main" xmlns:w14="http://schemas.microsoft.com/office/word/2010/wordml" xmlns:wpg="http://schemas.microsoft.com/office/word/2010/wordprocessingGroup" xmlns:wpi="http://schemas.microsoft.com/office/word/2010/wordprocessingInk" xmlns:wne="http://schemas.microsoft.com/office/word/2006/wordml" xmlns:wps="http://schemas.microsoft.com/office/word/2010/wordprocessingShape" mc:Ignorable="w14 wp14">
+  <w:sdt>
+    <w:sdtPr>
+      <w:id w:val="1724945815"/>
+      <w:docPartObj>
+        <w:docPartGallery w:val="Page Numbers (Bottom of Page)"/>
+        <w:docPartUnique/>
+      </w:docPartObj>
+    </w:sdtPr>
+    <w:sdtContent>
+      <w:p>
+        <w:pPr>
+          <w:pStyle w:val="Altbilgi"/>
+          <w:jc w:val="right"/>
+        </w:pPr>
+        <w:r>
+          <w:t xml:space="preserve">Sayfa | </w:t>
+        </w:r>
+        <w:r>
+          <w:fldChar w:fldCharType="begin"/>
+        </w:r>
+        <w:r>
+          <w:instrText>PAGE   \* MERGEFORMAT</w:instrText>
+        </w:r>
+        <w:r>
+          <w:fldChar w:fldCharType="separate"/>
+        </w:r>
+        <w:r>
+          <w:rPr>
+            <w:noProof/>
+          </w:rPr>
+          <w:t>6</w:t>
+        </w:r>
+        <w:r>
+          <w:fldChar w:fldCharType="end"/>
+        </w:r>
+        <w:r>
+          <w:t xml:space="preserve"> </w:t>
+        </w:r>
+      </w:p>
+    </w:sdtContent>
+  </w:sdt>
+  <w:p>
+    <w:pPr>
+      <w:pStyle w:val="Altbilgi"/>
+    </w:pPr>
+  </w:p>
+</w:ftr>
+</file>
+
+<file path=word/footnotes.xml><?xml version="1.0" encoding="utf-8"?>
+<w:footnotes xmlns:wpc="http://schemas.microsoft.com/office/word/2010/wordprocessingCanvas" xmlns:mc="http://schemas.openxmlformats.org/markup-compatibility/2006" xmlns:o="urn:schemas-microsoft-com:office:office" xmlns:r="http://schemas.openxmlformats.org/officeDocument/2006/relationships" xmlns:m="http://schemas.openxmlformats.org/officeDocument/2006/math" xmlns:v="urn:schemas-microsoft-com:vml" xmlns:wp14="http://schemas.microsoft.com/office/word/2010/wordprocessingDrawing" xmlns:wp="http://schemas.openxmlformats.org/drawingml/2006/wordprocessingDrawing" xmlns:w10="urn:schemas-microsoft-com:office:word" xmlns:w="http://schemas.openxmlformats.org/wordprocessingml/2006/main" xmlns:w14="http://schemas.microsoft.com/office/word/2010/wordml" xmlns:wpg="http://schemas.microsoft.com/office/word/2010/wordprocessingGroup" xmlns:wpi="http://schemas.microsoft.com/office/word/2010/wordprocessingInk" xmlns:wne="http://schemas.microsoft.com/office/word/2006/wordml" xmlns:wps="http://schemas.microsoft.com/office/word/2010/wordprocessingShape" mc:Ignorable="w14 wp14">
+  <w:footnote w:type="separator" w:id="-1">
+    <w:p>
+      <w:pPr>
+        <w:spacing w:after="0" w:line="240" w:lineRule="auto"/>
+      </w:pPr>
+      <w:r>
+        <w:separator/>
+      </w:r>
+    </w:p>
+  </w:footnote>
+  <w:footnote w:type="continuationSeparator" w:id="0">
+    <w:p>
+      <w:pPr>
+        <w:spacing w:after="0" w:line="240" w:lineRule="auto"/>
+      </w:pPr>
+      <w:r>
+        <w:continuationSeparator/>
+      </w:r>
+    </w:p>
+  </w:footnote>
+</w:footnotes>
 </file>
 
 <file path=word/numbering.xml><?xml version="1.0" encoding="utf-8"?>
@@ -14076,6 +14186,7 @@
   <w:style w:type="character" w:default="1" w:styleId="VarsaylanParagrafYazTipi">
     <w:name w:val="Default Paragraph Font"/>
     <w:uiPriority w:val="1"/>
+    <w:semiHidden/>
     <w:unhideWhenUsed/>
   </w:style>
   <w:style w:type="table" w:default="1" w:styleId="NormalTablo">
@@ -14162,6 +14273,50 @@
       <w:ind w:left="720"/>
       <w:contextualSpacing/>
     </w:pPr>
+  </w:style>
+  <w:style w:type="paragraph" w:styleId="stbilgi">
+    <w:name w:val="header"/>
+    <w:basedOn w:val="Normal"/>
+    <w:link w:val="stbilgiChar"/>
+    <w:uiPriority w:val="99"/>
+    <w:unhideWhenUsed/>
+    <w:rsid w:val="00FF39FA"/>
+    <w:pPr>
+      <w:tabs>
+        <w:tab w:val="center" w:pos="4536"/>
+        <w:tab w:val="right" w:pos="9072"/>
+      </w:tabs>
+      <w:spacing w:after="0" w:line="240" w:lineRule="auto"/>
+    </w:pPr>
+  </w:style>
+  <w:style w:type="character" w:customStyle="1" w:styleId="stbilgiChar">
+    <w:name w:val="Üstbilgi Char"/>
+    <w:basedOn w:val="VarsaylanParagrafYazTipi"/>
+    <w:link w:val="stbilgi"/>
+    <w:uiPriority w:val="99"/>
+    <w:rsid w:val="00FF39FA"/>
+  </w:style>
+  <w:style w:type="paragraph" w:styleId="Altbilgi">
+    <w:name w:val="footer"/>
+    <w:basedOn w:val="Normal"/>
+    <w:link w:val="AltbilgiChar"/>
+    <w:uiPriority w:val="99"/>
+    <w:unhideWhenUsed/>
+    <w:rsid w:val="00FF39FA"/>
+    <w:pPr>
+      <w:tabs>
+        <w:tab w:val="center" w:pos="4536"/>
+        <w:tab w:val="right" w:pos="9072"/>
+      </w:tabs>
+      <w:spacing w:after="0" w:line="240" w:lineRule="auto"/>
+    </w:pPr>
+  </w:style>
+  <w:style w:type="character" w:customStyle="1" w:styleId="AltbilgiChar">
+    <w:name w:val="Altbilgi Char"/>
+    <w:basedOn w:val="VarsaylanParagrafYazTipi"/>
+    <w:link w:val="Altbilgi"/>
+    <w:uiPriority w:val="99"/>
+    <w:rsid w:val="00FF39FA"/>
   </w:style>
 </w:styles>
 </file>
@@ -14329,6 +14484,7 @@
   <w:style w:type="character" w:default="1" w:styleId="VarsaylanParagrafYazTipi">
     <w:name w:val="Default Paragraph Font"/>
     <w:uiPriority w:val="1"/>
+    <w:semiHidden/>
     <w:unhideWhenUsed/>
   </w:style>
   <w:style w:type="table" w:default="1" w:styleId="NormalTablo">
@@ -14415,6 +14571,50 @@
       <w:ind w:left="720"/>
       <w:contextualSpacing/>
     </w:pPr>
+  </w:style>
+  <w:style w:type="paragraph" w:styleId="stbilgi">
+    <w:name w:val="header"/>
+    <w:basedOn w:val="Normal"/>
+    <w:link w:val="stbilgiChar"/>
+    <w:uiPriority w:val="99"/>
+    <w:unhideWhenUsed/>
+    <w:rsid w:val="00FF39FA"/>
+    <w:pPr>
+      <w:tabs>
+        <w:tab w:val="center" w:pos="4536"/>
+        <w:tab w:val="right" w:pos="9072"/>
+      </w:tabs>
+      <w:spacing w:after="0" w:line="240" w:lineRule="auto"/>
+    </w:pPr>
+  </w:style>
+  <w:style w:type="character" w:customStyle="1" w:styleId="stbilgiChar">
+    <w:name w:val="Üstbilgi Char"/>
+    <w:basedOn w:val="VarsaylanParagrafYazTipi"/>
+    <w:link w:val="stbilgi"/>
+    <w:uiPriority w:val="99"/>
+    <w:rsid w:val="00FF39FA"/>
+  </w:style>
+  <w:style w:type="paragraph" w:styleId="Altbilgi">
+    <w:name w:val="footer"/>
+    <w:basedOn w:val="Normal"/>
+    <w:link w:val="AltbilgiChar"/>
+    <w:uiPriority w:val="99"/>
+    <w:unhideWhenUsed/>
+    <w:rsid w:val="00FF39FA"/>
+    <w:pPr>
+      <w:tabs>
+        <w:tab w:val="center" w:pos="4536"/>
+        <w:tab w:val="right" w:pos="9072"/>
+      </w:tabs>
+      <w:spacing w:after="0" w:line="240" w:lineRule="auto"/>
+    </w:pPr>
+  </w:style>
+  <w:style w:type="character" w:customStyle="1" w:styleId="AltbilgiChar">
+    <w:name w:val="Altbilgi Char"/>
+    <w:basedOn w:val="VarsaylanParagrafYazTipi"/>
+    <w:link w:val="Altbilgi"/>
+    <w:uiPriority w:val="99"/>
+    <w:rsid w:val="00FF39FA"/>
   </w:style>
 </w:styles>
 </file>

</xml_diff>